<commit_message>
Update Homework3_Dekker.docx in HW3
</commit_message>
<xml_diff>
--- a/HW3/Homework3_Dekker.docx
+++ b/HW3/Homework3_Dekker.docx
@@ -132,6 +132,7 @@
       <w:r>
         <w:t xml:space="preserve">The solver will recalculate the new positions again based on the updated old positions. This process will loop until the distance to the target is small enough, where it moves to the </w:t>
       </w:r>
+      <w:proofErr w:type="gramStart"/>
       <w:r>
         <w:t>next</w:t>
       </w:r>
@@ -139,7 +140,11 @@
         <w:t xml:space="preserve"> </w:t>
       </w:r>
       <w:r>
-        <w:t xml:space="preserve">time </w:t>
+        <w:t>time</w:t>
+      </w:r>
+      <w:proofErr w:type="gramEnd"/>
+      <w:r>
+        <w:t xml:space="preserve"> </w:t>
       </w:r>
       <w:r>
         <w:t xml:space="preserve">step and repeats. </w:t>
@@ -177,7 +182,23 @@
         <w:t>theta</w:t>
       </w:r>
       <w:r>
-        <w:t xml:space="preserve"> value to keep the first, and last two nodes collinear; primarily controlling the beam by the x and y position of the last node.</w:t>
+        <w:t xml:space="preserve"> value to keep the </w:t>
+      </w:r>
+      <w:proofErr w:type="gramStart"/>
+      <w:r>
+        <w:t>first,</w:t>
+      </w:r>
+      <w:proofErr w:type="gramEnd"/>
+      <w:r>
+        <w:t xml:space="preserve"> and last two nodes </w:t>
+      </w:r>
+      <w:proofErr w:type="gramStart"/>
+      <w:r>
+        <w:t>collinear;</w:t>
+      </w:r>
+      <w:proofErr w:type="gramEnd"/>
+      <w:r>
+        <w:t xml:space="preserve"> primarily controlling the beam by the x and y position of the last node.</w:t>
       </w:r>
       <w:r>
         <w:t xml:space="preserve"> Alternative </w:t>
@@ -238,6 +259,9 @@
         <w:ind w:firstLine="0"/>
       </w:pPr>
       <w:r>
+        <w:rPr>
+          <w:noProof/>
+        </w:rPr>
         <w:drawing>
           <wp:inline distT="0" distB="0" distL="0" distR="0" wp14:anchorId="013C3959" wp14:editId="7D9B7CD5">
             <wp:extent cx="3108960" cy="2435860"/>
@@ -312,6 +336,9 @@
         <w:ind w:firstLine="0"/>
       </w:pPr>
       <w:r>
+        <w:rPr>
+          <w:noProof/>
+        </w:rPr>
         <w:drawing>
           <wp:inline distT="0" distB="0" distL="0" distR="0" wp14:anchorId="7CC7F8F4" wp14:editId="4486AF43">
             <wp:extent cx="3108960" cy="2486025"/>
@@ -386,6 +413,9 @@
         <w:ind w:firstLine="0"/>
       </w:pPr>
       <w:r>
+        <w:rPr>
+          <w:noProof/>
+        </w:rPr>
         <w:lastRenderedPageBreak/>
         <w:drawing>
           <wp:inline distT="0" distB="0" distL="0" distR="0" wp14:anchorId="1E6DA19B" wp14:editId="23C5305F">
@@ -467,6 +497,9 @@
         <w:ind w:firstLine="0"/>
       </w:pPr>
       <w:r>
+        <w:rPr>
+          <w:noProof/>
+        </w:rPr>
         <w:drawing>
           <wp:inline distT="0" distB="0" distL="0" distR="0" wp14:anchorId="647BC9FD" wp14:editId="594A44AE">
             <wp:extent cx="3108960" cy="2435860"/>
@@ -583,6 +616,9 @@
         <w:ind w:firstLine="0"/>
       </w:pPr>
       <w:r>
+        <w:rPr>
+          <w:noProof/>
+        </w:rPr>
         <w:drawing>
           <wp:inline distT="0" distB="0" distL="0" distR="0" wp14:anchorId="4D7D37BD" wp14:editId="2628FFE6">
             <wp:extent cx="3002789" cy="2352675"/>
@@ -655,6 +691,9 @@
         <w:keepNext/>
       </w:pPr>
       <w:r>
+        <w:rPr>
+          <w:noProof/>
+        </w:rPr>
         <w:drawing>
           <wp:inline distT="0" distB="0" distL="0" distR="0" wp14:anchorId="7BDE5AD2" wp14:editId="3127D10A">
             <wp:extent cx="3108960" cy="2435860"/>
@@ -727,6 +766,9 @@
         <w:keepNext/>
       </w:pPr>
       <w:r>
+        <w:rPr>
+          <w:noProof/>
+        </w:rPr>
         <w:drawing>
           <wp:inline distT="0" distB="0" distL="0" distR="0" wp14:anchorId="0D3C6A7D" wp14:editId="6443678D">
             <wp:extent cx="3108960" cy="2435860"/>
@@ -805,6 +847,9 @@
         <w:keepNext/>
       </w:pPr>
       <w:r>
+        <w:rPr>
+          <w:noProof/>
+        </w:rPr>
         <w:drawing>
           <wp:inline distT="0" distB="0" distL="0" distR="0" wp14:anchorId="65124F7D" wp14:editId="6D107C93">
             <wp:extent cx="3108960" cy="2435860"/>
@@ -883,6 +928,9 @@
         <w:keepNext/>
       </w:pPr>
       <w:r>
+        <w:rPr>
+          <w:noProof/>
+        </w:rPr>
         <w:lastRenderedPageBreak/>
         <w:drawing>
           <wp:inline distT="0" distB="0" distL="0" distR="0" wp14:anchorId="4BC2474C" wp14:editId="45A69FAA">
@@ -962,6 +1010,9 @@
         <w:keepNext/>
       </w:pPr>
       <w:r>
+        <w:rPr>
+          <w:noProof/>
+        </w:rPr>
         <w:drawing>
           <wp:inline distT="0" distB="0" distL="0" distR="0" wp14:anchorId="556CA59A" wp14:editId="29C339F4">
             <wp:extent cx="3108960" cy="2435860"/>
@@ -1083,7 +1134,15 @@
         <w:pStyle w:val="BodyText"/>
       </w:pPr>
       <w:r>
-        <w:t xml:space="preserve">This proposed path would produce a smaller workspace requirement for the robot. However, this would require more torque from the robot to deform the beam in the desired shape. Moreover, </w:t>
+        <w:t xml:space="preserve">This proposed path would produce a smaller workspace requirement for the robot. However, this would require more </w:t>
+      </w:r>
+      <w:proofErr w:type="gramStart"/>
+      <w:r>
+        <w:t>torque</w:t>
+      </w:r>
+      <w:proofErr w:type="gramEnd"/>
+      <w:r>
+        <w:t xml:space="preserve"> from the robot to deform the beam in the desired shape. Moreover, </w:t>
       </w:r>
       <w:r>
         <w:t>additional</w:t>
@@ -1101,10 +1160,18 @@
         <w:t xml:space="preserve">does not require </w:t>
       </w:r>
       <w:r>
-        <w:t>energy or elastic limits</w:t>
-      </w:r>
-      <w:r>
-        <w:t xml:space="preserve">, but will require a larger </w:t>
+        <w:t xml:space="preserve">energy or elastic </w:t>
+      </w:r>
+      <w:proofErr w:type="gramStart"/>
+      <w:r>
+        <w:t>limits</w:t>
+      </w:r>
+      <w:r>
+        <w:t>, but</w:t>
+      </w:r>
+      <w:proofErr w:type="gramEnd"/>
+      <w:r>
+        <w:t xml:space="preserve"> will require a larger </w:t>
       </w:r>
       <w:r>
         <w:t>workspace.</w:t>

</xml_diff>